<commit_message>
some final touches as well as optimizing curve_quan_image function
</commit_message>
<xml_diff>
--- a/HW1/hw1_solution.docx
+++ b/HW1/hw1_solution.docx
@@ -17,7 +17,7 @@
           <w:u w:val="single"/>
           <w:lang w:val="en-US"/>
         </w:rPr>
-        <w:t>Solution and Answers on Homework</w:t>
+        <w:t>Solution</w:t>
       </w:r>
       <w:r>
         <w:rPr>
@@ -33,719 +33,379 @@
           <w:u w:val="single"/>
           <w:lang w:val="en-US"/>
         </w:rPr>
-        <w:t>0</w:t>
+        <w:t>on Homework</w:t>
+      </w:r>
+      <w:r>
+        <w:rPr>
+          <w:rFonts w:asciiTheme="minorHAnsi" w:hAnsiTheme="minorHAnsi" w:cstheme="minorHAnsi"/>
+          <w:u w:val="single"/>
+          <w:lang w:val="en-US"/>
+        </w:rPr>
+        <w:t xml:space="preserve"> </w:t>
+      </w:r>
+      <w:r>
+        <w:rPr>
+          <w:rFonts w:asciiTheme="minorHAnsi" w:hAnsiTheme="minorHAnsi" w:cstheme="minorHAnsi"/>
+          <w:u w:val="single"/>
+          <w:lang w:val="en-US"/>
+        </w:rPr>
+        <w:t>1</w:t>
       </w:r>
     </w:p>
     <w:p>
       <w:pPr>
-        <w:pStyle w:val="berschrift2"/>
-        <w:rPr>
-          <w:rFonts w:asciiTheme="minorHAnsi" w:hAnsiTheme="minorHAnsi" w:cstheme="minorHAnsi"/>
+        <w:rPr>
           <w:lang w:val="en-US"/>
         </w:rPr>
       </w:pPr>
     </w:p>
     <w:p>
       <w:pPr>
-        <w:pStyle w:val="berschrift2"/>
-        <w:rPr>
-          <w:rFonts w:asciiTheme="minorHAnsi" w:hAnsiTheme="minorHAnsi" w:cstheme="minorHAnsi"/>
-          <w:lang w:val="en-US"/>
-        </w:rPr>
-      </w:pPr>
-      <w:r>
-        <w:rPr>
-          <w:rFonts w:asciiTheme="minorHAnsi" w:hAnsiTheme="minorHAnsi" w:cstheme="minorHAnsi"/>
-          <w:lang w:val="en-US"/>
-        </w:rPr>
-        <w:t>PART I:</w:t>
+        <w:rPr>
+          <w:lang w:val="en-US"/>
+        </w:rPr>
+      </w:pPr>
+      <w:r>
+        <w:rPr>
+          <w:lang w:val="en-US"/>
+        </w:rPr>
+        <w:t>In this assignment, we were tasked with converting a RAW image to a JPG/PNG format using a six-step process.</w:t>
       </w:r>
     </w:p>
     <w:p>
       <w:pPr>
-        <w:pStyle w:val="Listenabsatz"/>
-        <w:numPr>
-          <w:ilvl w:val="0"/>
-          <w:numId w:val="3"/>
-        </w:numPr>
-        <w:rPr>
-          <w:rFonts w:cstheme="minorHAnsi"/>
-          <w:lang w:val="en-US"/>
-        </w:rPr>
-      </w:pPr>
-      <w:r>
-        <w:rPr>
-          <w:rFonts w:cstheme="minorHAnsi"/>
-          <w:lang w:val="en-US"/>
-        </w:rPr>
-        <w:t xml:space="preserve">Q: </w:t>
-      </w:r>
-      <w:r>
-        <w:rPr>
-          <w:rFonts w:cstheme="minorHAnsi"/>
-          <w:lang w:val="en-US"/>
-        </w:rPr>
-        <w:t xml:space="preserve">Print the shape of the </w:t>
-      </w:r>
-      <w:proofErr w:type="spellStart"/>
-      <w:r>
-        <w:rPr>
-          <w:rFonts w:cstheme="minorHAnsi"/>
-          <w:lang w:val="en-US"/>
-        </w:rPr>
-        <w:t>Numpy</w:t>
-      </w:r>
-      <w:proofErr w:type="spellEnd"/>
-      <w:r>
-        <w:rPr>
-          <w:rFonts w:cstheme="minorHAnsi"/>
-          <w:lang w:val="en-US"/>
-        </w:rPr>
-        <w:t xml:space="preserve"> array containing the image -- what do the sizes of the dimensions mean?</w:t>
+        <w:rPr>
+          <w:lang w:val="en-US"/>
+        </w:rPr>
+      </w:pPr>
+      <w:r>
+        <w:rPr>
+          <w:lang w:val="en-US"/>
+        </w:rPr>
+        <w:t>In the initial step, we converted the values of the raw image, originally represented as 16-bit integers, into floats ranging from 0 to 1. This involved saving the array as floats and then normalizing it using the formula (2^16)-1.</w:t>
       </w:r>
     </w:p>
     <w:p>
       <w:pPr>
-        <w:pStyle w:val="Listenabsatz"/>
-        <w:numPr>
-          <w:ilvl w:val="1"/>
-          <w:numId w:val="3"/>
-        </w:numPr>
-        <w:rPr>
-          <w:rFonts w:cstheme="minorHAnsi"/>
-          <w:lang w:val="en-US"/>
-        </w:rPr>
-      </w:pPr>
-      <w:r>
-        <w:rPr>
-          <w:rFonts w:cstheme="minorHAnsi"/>
-          <w:lang w:val="en-US"/>
-        </w:rPr>
-        <w:t xml:space="preserve">A: </w:t>
-      </w:r>
-      <w:r>
-        <w:rPr>
-          <w:rFonts w:cstheme="minorHAnsi"/>
-          <w:lang w:val="en-US"/>
-        </w:rPr>
-        <w:t xml:space="preserve">(240, 320, 3) -&gt; represents the (Height in Pixels, Width in Pixels, Channels) of the image. With 3 </w:t>
-      </w:r>
-      <w:r>
-        <w:rPr>
-          <w:rFonts w:cstheme="minorHAnsi"/>
-          <w:lang w:val="en-US"/>
-        </w:rPr>
-        <w:t>cha</w:t>
-      </w:r>
-      <w:r>
-        <w:rPr>
-          <w:rFonts w:cstheme="minorHAnsi"/>
-          <w:lang w:val="en-US"/>
-        </w:rPr>
-        <w:t xml:space="preserve">nnels representing the </w:t>
-      </w:r>
-      <w:r>
-        <w:rPr>
-          <w:rFonts w:cstheme="minorHAnsi"/>
-          <w:lang w:val="en-US"/>
-        </w:rPr>
-        <w:t>blue, green</w:t>
-      </w:r>
-      <w:r>
-        <w:rPr>
-          <w:rFonts w:cstheme="minorHAnsi"/>
-          <w:lang w:val="en-US"/>
-        </w:rPr>
-        <w:t>,</w:t>
-      </w:r>
-      <w:r>
-        <w:rPr>
-          <w:rFonts w:cstheme="minorHAnsi"/>
-          <w:lang w:val="en-US"/>
-        </w:rPr>
-        <w:t xml:space="preserve"> and red</w:t>
-      </w:r>
-      <w:r>
-        <w:rPr>
-          <w:rFonts w:cstheme="minorHAnsi"/>
-          <w:lang w:val="en-US"/>
-        </w:rPr>
-        <w:t xml:space="preserve"> </w:t>
-      </w:r>
-      <w:r>
-        <w:rPr>
-          <w:rFonts w:cstheme="minorHAnsi"/>
-          <w:lang w:val="en-US"/>
-        </w:rPr>
-        <w:t>channel</w:t>
-      </w:r>
-      <w:r>
-        <w:rPr>
-          <w:rFonts w:cstheme="minorHAnsi"/>
-          <w:lang w:val="en-US"/>
-        </w:rPr>
-        <w:t xml:space="preserve"> of the </w:t>
-      </w:r>
-      <w:r>
-        <w:rPr>
-          <w:rFonts w:cstheme="minorHAnsi"/>
-          <w:lang w:val="en-US"/>
-        </w:rPr>
-        <w:t>picture.</w:t>
+        <w:rPr>
+          <w:lang w:val="en-US"/>
+        </w:rPr>
+      </w:pPr>
+      <w:r>
+        <w:rPr>
+          <w:lang w:val="en-US"/>
+        </w:rPr>
+        <w:t>Following that, the array was padded using the numpy pad method to facilitate computation of edge values for each channel.</w:t>
       </w:r>
     </w:p>
     <w:p>
       <w:pPr>
-        <w:pStyle w:val="Listenabsatz"/>
-        <w:numPr>
-          <w:ilvl w:val="0"/>
-          <w:numId w:val="3"/>
-        </w:numPr>
-        <w:rPr>
-          <w:rFonts w:cstheme="minorHAnsi"/>
-          <w:lang w:val="en-US"/>
-        </w:rPr>
-      </w:pPr>
-      <w:r>
-        <w:rPr>
-          <w:rFonts w:cstheme="minorHAnsi"/>
-          <w:lang w:val="en-US"/>
-        </w:rPr>
-        <w:t>Q: Print the image itself -- what do these numbers mean?</w:t>
+        <w:rPr>
+          <w:lang w:val="en-US"/>
+        </w:rPr>
+      </w:pPr>
+      <w:r>
+        <w:rPr>
+          <w:lang w:val="en-US"/>
+        </w:rPr>
+        <w:t xml:space="preserve">Moving on to step two, we demosaiced the mosaiced image. Starting with the green channel, we initially made a copy of the still mosaiced image. Then, we iterated through the rows and columns, considering every second pixel in a step 2 manner. We had to differentiate between even and odd rows, but the main task was to calculate the missing values </w:t>
+      </w:r>
+      <w:r>
+        <w:rPr>
+          <w:lang w:val="en-US"/>
+        </w:rPr>
+        <w:t>with the bilinear interpolation</w:t>
+      </w:r>
+      <w:r>
+        <w:rPr>
+          <w:lang w:val="en-US"/>
+        </w:rPr>
+        <w:t xml:space="preserve"> as discussed in the </w:t>
+      </w:r>
+      <w:r>
+        <w:rPr>
+          <w:lang w:val="en-US"/>
+        </w:rPr>
+        <w:t>lecture</w:t>
+      </w:r>
+      <w:r>
+        <w:rPr>
+          <w:lang w:val="en-US"/>
+        </w:rPr>
+        <w:t>.</w:t>
+      </w:r>
+      <w:r>
+        <w:rPr>
+          <w:lang w:val="en-US"/>
+        </w:rPr>
+        <w:t xml:space="preserve"> (Average Value of surr</w:t>
+      </w:r>
+      <w:r>
+        <w:rPr>
+          <w:lang w:val="en-US"/>
+        </w:rPr>
+        <w:t>ounding pixel)</w:t>
+      </w:r>
+      <w:r>
+        <w:rPr>
+          <w:lang w:val="en-US"/>
+        </w:rPr>
+        <w:t>. The calculation process is best observed in the code.</w:t>
       </w:r>
     </w:p>
     <w:p>
       <w:pPr>
-        <w:pStyle w:val="Listenabsatz"/>
-        <w:numPr>
-          <w:ilvl w:val="1"/>
-          <w:numId w:val="3"/>
-        </w:numPr>
-        <w:rPr>
-          <w:rFonts w:cstheme="minorHAnsi"/>
-          <w:lang w:val="en-US"/>
-        </w:rPr>
-      </w:pPr>
-      <w:r>
-        <w:rPr>
-          <w:rFonts w:cstheme="minorHAnsi"/>
-          <w:lang w:val="en-US"/>
-        </w:rPr>
-        <w:t xml:space="preserve">A: </w:t>
-      </w:r>
-      <w:r>
-        <w:rPr>
-          <w:rFonts w:cstheme="minorHAnsi"/>
-          <w:lang w:val="en-US"/>
-        </w:rPr>
-        <w:t>It prints out 3 arrays which each have a dimension of 240x320 as mentioned before and each number in the array represent</w:t>
-      </w:r>
-      <w:r>
-        <w:rPr>
-          <w:rFonts w:cstheme="minorHAnsi"/>
-          <w:lang w:val="en-US"/>
-        </w:rPr>
-        <w:t>s</w:t>
-      </w:r>
-      <w:r>
-        <w:rPr>
-          <w:rFonts w:cstheme="minorHAnsi"/>
-          <w:lang w:val="en-US"/>
-        </w:rPr>
-        <w:t xml:space="preserve"> the brightness </w:t>
-      </w:r>
-      <w:r>
-        <w:rPr>
-          <w:rFonts w:cstheme="minorHAnsi"/>
-          <w:lang w:val="en-US"/>
-        </w:rPr>
-        <w:t>of each pixel for each channel</w:t>
-      </w:r>
-      <w:r>
-        <w:rPr>
-          <w:rFonts w:cstheme="minorHAnsi"/>
-          <w:lang w:val="en-US"/>
-        </w:rPr>
-        <w:t xml:space="preserve"> </w:t>
-      </w:r>
-      <w:r>
-        <w:rPr>
-          <w:rFonts w:cstheme="minorHAnsi"/>
-          <w:lang w:val="en-US"/>
-        </w:rPr>
-        <w:t xml:space="preserve">in the picture ranging from 0 to 255 for the </w:t>
-      </w:r>
-      <w:r>
-        <w:rPr>
-          <w:rFonts w:cstheme="minorHAnsi"/>
-          <w:lang w:val="en-US"/>
-        </w:rPr>
-        <w:t>blue,</w:t>
-      </w:r>
-      <w:r>
-        <w:rPr>
-          <w:rFonts w:cstheme="minorHAnsi"/>
-          <w:lang w:val="en-US"/>
-        </w:rPr>
-        <w:t xml:space="preserve"> </w:t>
-      </w:r>
-      <w:r>
-        <w:rPr>
-          <w:rFonts w:cstheme="minorHAnsi"/>
-          <w:lang w:val="en-US"/>
-        </w:rPr>
-        <w:t>green,</w:t>
-      </w:r>
-      <w:r>
-        <w:rPr>
-          <w:rFonts w:cstheme="minorHAnsi"/>
-          <w:lang w:val="en-US"/>
-        </w:rPr>
-        <w:t xml:space="preserve"> and </w:t>
-      </w:r>
-      <w:r>
-        <w:rPr>
-          <w:rFonts w:cstheme="minorHAnsi"/>
-          <w:lang w:val="en-US"/>
-        </w:rPr>
-        <w:t>red</w:t>
-      </w:r>
-      <w:r>
-        <w:rPr>
-          <w:rFonts w:cstheme="minorHAnsi"/>
-          <w:lang w:val="en-US"/>
-        </w:rPr>
-        <w:t xml:space="preserve"> channel</w:t>
-      </w:r>
-      <w:r>
-        <w:rPr>
-          <w:rFonts w:cstheme="minorHAnsi"/>
-          <w:lang w:val="en-US"/>
-        </w:rPr>
-        <w:t>.</w:t>
-      </w:r>
-      <w:r>
-        <w:rPr>
-          <w:rFonts w:cstheme="minorHAnsi"/>
-          <w:lang w:val="en-US"/>
-        </w:rPr>
-        <w:br/>
-        <w:t>With 0 as the darkest brightness and 255 the brightest brigh</w:t>
-      </w:r>
-      <w:r>
-        <w:rPr>
-          <w:rFonts w:cstheme="minorHAnsi"/>
-          <w:lang w:val="en-US"/>
-        </w:rPr>
-        <w:t>t</w:t>
-      </w:r>
-      <w:r>
-        <w:rPr>
-          <w:rFonts w:cstheme="minorHAnsi"/>
-          <w:lang w:val="en-US"/>
-        </w:rPr>
-        <w:t>ness</w:t>
+        <w:rPr>
+          <w:lang w:val="en-US"/>
+        </w:rPr>
+      </w:pPr>
+      <w:r>
+        <w:rPr>
+          <w:lang w:val="en-US"/>
+        </w:rPr>
+        <w:t>Next, we tackled the red channel. Again, starting with a copy of the mosaiced image, we computed the missing values in the columns (every second pixel in the row) since the given red pixels were not arranged in a checkerboard pattern. Then, we used these values to compute the missing values in the rows (every pixel in the row).</w:t>
       </w:r>
     </w:p>
     <w:p>
       <w:pPr>
         <w:rPr>
-          <w:rFonts w:cstheme="minorHAnsi"/>
-          <w:lang w:val="en-US"/>
-        </w:rPr>
-      </w:pPr>
+          <w:lang w:val="en-US"/>
+        </w:rPr>
+      </w:pPr>
+      <w:r>
+        <w:rPr>
+          <w:lang w:val="en-US"/>
+        </w:rPr>
+        <w:t>S</w:t>
+      </w:r>
+      <w:r>
+        <w:rPr>
+          <w:lang w:val="en-US"/>
+        </w:rPr>
+        <w:t>imila</w:t>
+      </w:r>
+      <w:r>
+        <w:rPr>
+          <w:lang w:val="en-US"/>
+        </w:rPr>
+        <w:t xml:space="preserve">r operations were performed for the blue channel, but with an offset of one row and column. The first function was considered complete after returning the image as a 3-D </w:t>
+      </w:r>
+      <w:r>
+        <w:rPr>
+          <w:lang w:val="en-US"/>
+        </w:rPr>
+        <w:t>image</w:t>
+      </w:r>
+      <w:r>
+        <w:rPr>
+          <w:lang w:val="en-US"/>
+        </w:rPr>
+        <w:t xml:space="preserve"> using the numpy dstack method.</w:t>
+      </w:r>
     </w:p>
     <w:p>
       <w:pPr>
-        <w:pStyle w:val="berschrift2"/>
-        <w:rPr>
-          <w:rFonts w:asciiTheme="minorHAnsi" w:hAnsiTheme="minorHAnsi" w:cstheme="minorHAnsi"/>
-          <w:lang w:val="en-US"/>
-        </w:rPr>
-      </w:pPr>
-      <w:r>
-        <w:rPr>
-          <w:rFonts w:asciiTheme="minorHAnsi" w:hAnsiTheme="minorHAnsi" w:cstheme="minorHAnsi"/>
-          <w:lang w:val="en-US"/>
-        </w:rPr>
-        <w:t>PART II:</w:t>
+        <w:rPr>
+          <w:lang w:val="en-US"/>
+        </w:rPr>
+      </w:pPr>
+      <w:r>
+        <w:rPr>
+          <w:lang w:val="en-US"/>
+        </w:rPr>
+        <w:t xml:space="preserve">In the subsequent step, we applied </w:t>
+      </w:r>
+      <w:r>
+        <w:rPr>
+          <w:lang w:val="en-US"/>
+        </w:rPr>
+        <w:t>white</w:t>
+      </w:r>
+      <w:r>
+        <w:rPr>
+          <w:lang w:val="en-US"/>
+        </w:rPr>
+        <w:t xml:space="preserve"> balancing. Initially, we split the provided 3-D image into its three channels. We then multiplied each channel by 0.5 divided by the mean of the channel. This operation </w:t>
+      </w:r>
+      <w:r>
+        <w:rPr>
+          <w:lang w:val="en-US"/>
+        </w:rPr>
+        <w:t xml:space="preserve">ist just a rearrangement of </w:t>
+      </w:r>
+      <w:r>
+        <w:rPr>
+          <w:lang w:val="en-US"/>
+        </w:rPr>
+        <w:t>the given formula, ensuring that each channel's mean became 0.5.</w:t>
+      </w:r>
+      <w:r>
+        <w:rPr>
+          <w:lang w:val="en-US"/>
+        </w:rPr>
+        <w:t xml:space="preserve"> </w:t>
+      </w:r>
+      <w:r>
+        <w:rPr>
+          <w:lang w:val="en-US"/>
+        </w:rPr>
+        <w:t>Suppose the sc</w:t>
+      </w:r>
+      <w:r>
+        <w:rPr>
+          <w:lang w:val="en-US"/>
+        </w:rPr>
+        <w:t>a</w:t>
+      </w:r>
+      <w:r>
+        <w:rPr>
+          <w:lang w:val="en-US"/>
+        </w:rPr>
+        <w:t>l</w:t>
+      </w:r>
+      <w:r>
+        <w:rPr>
+          <w:lang w:val="en-US"/>
+        </w:rPr>
+        <w:t>ar</w:t>
+      </w:r>
+      <w:r>
+        <w:rPr>
+          <w:lang w:val="en-US"/>
+        </w:rPr>
+        <w:t xml:space="preserve"> is denoted as y; then, y * mean(channel) = 0.5. Therefore, y = 0.5/mean(channel). After applying this adjustment to each channel, we once again returned the image as a 3-D Array using the numpy dstack method.</w:t>
       </w:r>
     </w:p>
     <w:p>
       <w:pPr>
-        <w:pStyle w:val="Listenabsatz"/>
-        <w:numPr>
-          <w:ilvl w:val="0"/>
-          <w:numId w:val="3"/>
-        </w:numPr>
-        <w:rPr>
-          <w:rFonts w:cstheme="minorHAnsi"/>
-          <w:lang w:val="en-US"/>
-        </w:rPr>
-      </w:pPr>
-      <w:r>
-        <w:rPr>
-          <w:rFonts w:cstheme="minorHAnsi"/>
-          <w:lang w:val="en-US"/>
-        </w:rPr>
-        <w:t xml:space="preserve">Q: </w:t>
-      </w:r>
-      <w:r>
-        <w:rPr>
-          <w:rFonts w:cstheme="minorHAnsi"/>
-          <w:lang w:val="en-US"/>
-        </w:rPr>
-        <w:t>Show the average image, what we will call the "background" image. The cars have disappeared! Why?</w:t>
+        <w:rPr>
+          <w:lang w:val="en-US"/>
+        </w:rPr>
+      </w:pPr>
+      <w:r>
+        <w:rPr>
+          <w:lang w:val="en-US"/>
+        </w:rPr>
+        <w:t xml:space="preserve">In Step 4 we are simply applying the gamma curve using the np.power()-function </w:t>
+      </w:r>
+      <w:r>
+        <w:rPr>
+          <w:lang w:val="en-US"/>
+        </w:rPr>
+        <w:t xml:space="preserve">on the image (it applies the power to each pixel in the image array). </w:t>
       </w:r>
     </w:p>
     <w:p>
       <w:pPr>
-        <w:pStyle w:val="Listenabsatz"/>
-        <w:numPr>
-          <w:ilvl w:val="1"/>
-          <w:numId w:val="3"/>
-        </w:numPr>
-        <w:rPr>
-          <w:rFonts w:cstheme="minorHAnsi"/>
-          <w:lang w:val="en-US"/>
-        </w:rPr>
-      </w:pPr>
-      <w:r>
-        <w:rPr>
-          <w:rFonts w:cstheme="minorHAnsi"/>
-          <w:lang w:val="en-US"/>
-        </w:rPr>
-        <w:t>A:</w:t>
-      </w:r>
-      <w:r>
-        <w:rPr>
-          <w:rFonts w:cstheme="minorHAnsi"/>
-          <w:lang w:val="en-US"/>
-        </w:rPr>
-        <w:t xml:space="preserve"> Because we are averaging out each pixel, as the cameras perspective is stationary </w:t>
-      </w:r>
-      <w:r>
-        <w:rPr>
-          <w:rFonts w:cstheme="minorHAnsi"/>
-          <w:lang w:val="en-US"/>
-        </w:rPr>
-        <w:t>the background is present in each picture</w:t>
-      </w:r>
-      <w:r>
-        <w:rPr>
-          <w:rFonts w:cstheme="minorHAnsi"/>
-          <w:lang w:val="en-US"/>
-        </w:rPr>
-        <w:t xml:space="preserve">, so the average for each pixel is at least the background. </w:t>
-      </w:r>
-      <w:r>
-        <w:rPr>
-          <w:rFonts w:cstheme="minorHAnsi"/>
-          <w:lang w:val="en-US"/>
-        </w:rPr>
-        <w:t xml:space="preserve">The cars only appear in some of the </w:t>
-      </w:r>
-      <w:r>
-        <w:rPr>
-          <w:rFonts w:cstheme="minorHAnsi"/>
-          <w:lang w:val="en-US"/>
-        </w:rPr>
-        <w:t xml:space="preserve">many </w:t>
-      </w:r>
-      <w:r>
-        <w:rPr>
-          <w:rFonts w:cstheme="minorHAnsi"/>
-          <w:lang w:val="en-US"/>
-        </w:rPr>
-        <w:t>images and therefore do not contribute much to the average value</w:t>
-      </w:r>
-      <w:r>
-        <w:rPr>
-          <w:rFonts w:cstheme="minorHAnsi"/>
-          <w:lang w:val="en-US"/>
-        </w:rPr>
-        <w:t>.</w:t>
+        <w:rPr>
+          <w:lang w:val="en-US"/>
+        </w:rPr>
+      </w:pPr>
+      <w:r>
+        <w:rPr>
+          <w:lang w:val="en-US"/>
+        </w:rPr>
+        <w:t xml:space="preserve">In </w:t>
+      </w:r>
+      <w:r>
+        <w:rPr>
+          <w:lang w:val="en-US"/>
+        </w:rPr>
+        <w:t>S</w:t>
+      </w:r>
+      <w:r>
+        <w:rPr>
+          <w:lang w:val="en-US"/>
+        </w:rPr>
+        <w:t>tep 5 we finally are</w:t>
+      </w:r>
+      <w:r>
+        <w:rPr>
+          <w:lang w:val="en-US"/>
+        </w:rPr>
+        <w:t xml:space="preserve"> clipping </w:t>
+      </w:r>
+      <w:r>
+        <w:rPr>
+          <w:lang w:val="en-US"/>
+        </w:rPr>
+        <w:t>the image</w:t>
+      </w:r>
+      <w:r>
+        <w:rPr>
+          <w:lang w:val="en-US"/>
+        </w:rPr>
+        <w:t>, scal</w:t>
+      </w:r>
+      <w:r>
+        <w:rPr>
+          <w:lang w:val="en-US"/>
+        </w:rPr>
+        <w:t>e</w:t>
+      </w:r>
+      <w:r>
+        <w:rPr>
+          <w:lang w:val="en-US"/>
+        </w:rPr>
+        <w:t xml:space="preserve"> it with 255, and </w:t>
+      </w:r>
+      <w:r>
+        <w:rPr>
+          <w:lang w:val="en-US"/>
+        </w:rPr>
+        <w:t>save</w:t>
+      </w:r>
+      <w:r>
+        <w:rPr>
+          <w:lang w:val="en-US"/>
+        </w:rPr>
+        <w:t xml:space="preserve"> it as a unit8 forma</w:t>
+      </w:r>
+      <w:r>
+        <w:rPr>
+          <w:lang w:val="en-US"/>
+        </w:rPr>
+        <w:t>t</w:t>
+      </w:r>
+      <w:r>
+        <w:rPr>
+          <w:lang w:val="en-US"/>
+        </w:rPr>
+        <w:t xml:space="preserve"> and return it.</w:t>
       </w:r>
     </w:p>
     <w:p>
       <w:pPr>
         <w:rPr>
-          <w:rFonts w:cstheme="minorHAnsi"/>
-          <w:lang w:val="en-US"/>
-        </w:rPr>
-      </w:pPr>
+          <w:lang w:val="en-US"/>
+        </w:rPr>
+      </w:pPr>
+      <w:r>
+        <w:rPr>
+          <w:lang w:val="en-US"/>
+        </w:rPr>
+        <w:t>Saving the image was straightforward, using the imageio.imwrite() function, much like in HW0.</w:t>
+      </w:r>
     </w:p>
     <w:p>
       <w:pPr>
-        <w:pStyle w:val="berschrift2"/>
-        <w:rPr>
-          <w:rFonts w:asciiTheme="minorHAnsi" w:hAnsiTheme="minorHAnsi" w:cstheme="minorHAnsi"/>
-          <w:lang w:val="en-US"/>
-        </w:rPr>
-      </w:pPr>
-      <w:r>
-        <w:rPr>
-          <w:rFonts w:asciiTheme="minorHAnsi" w:hAnsiTheme="minorHAnsi" w:cstheme="minorHAnsi"/>
-          <w:lang w:val="en-US"/>
-        </w:rPr>
-        <w:t>PART I</w:t>
-      </w:r>
-      <w:r>
-        <w:rPr>
-          <w:rFonts w:asciiTheme="minorHAnsi" w:hAnsiTheme="minorHAnsi" w:cstheme="minorHAnsi"/>
-          <w:lang w:val="en-US"/>
-        </w:rPr>
-        <w:t>I</w:t>
-      </w:r>
-      <w:r>
-        <w:rPr>
-          <w:rFonts w:asciiTheme="minorHAnsi" w:hAnsiTheme="minorHAnsi" w:cstheme="minorHAnsi"/>
-          <w:lang w:val="en-US"/>
-        </w:rPr>
-        <w:t>I:</w:t>
-      </w:r>
+        <w:rPr>
+          <w:lang w:val="en-US"/>
+        </w:rPr>
+      </w:pPr>
     </w:p>
     <w:p>
       <w:pPr>
-        <w:pStyle w:val="Listenabsatz"/>
-        <w:numPr>
-          <w:ilvl w:val="0"/>
-          <w:numId w:val="3"/>
-        </w:numPr>
-        <w:rPr>
-          <w:rFonts w:cstheme="minorHAnsi"/>
-          <w:lang w:val="en-US"/>
-        </w:rPr>
-      </w:pPr>
-      <w:r>
-        <w:rPr>
-          <w:rFonts w:cstheme="minorHAnsi"/>
-          <w:lang w:val="en-US"/>
-        </w:rPr>
-        <w:t xml:space="preserve">Q: </w:t>
-      </w:r>
-      <w:r>
-        <w:rPr>
-          <w:rFonts w:cstheme="minorHAnsi"/>
-          <w:lang w:val="en-US"/>
-        </w:rPr>
-        <w:t>How well does each technique work?</w:t>
-      </w:r>
-    </w:p>
-    <w:p>
-      <w:pPr>
-        <w:pStyle w:val="Listenabsatz"/>
-        <w:numPr>
-          <w:ilvl w:val="1"/>
-          <w:numId w:val="3"/>
-        </w:numPr>
-        <w:rPr>
-          <w:rFonts w:cstheme="minorHAnsi"/>
-          <w:lang w:val="en-US"/>
-        </w:rPr>
-      </w:pPr>
-      <w:r>
-        <w:rPr>
-          <w:rFonts w:cstheme="minorHAnsi"/>
-          <w:lang w:val="en-US"/>
-        </w:rPr>
-        <w:t>A:</w:t>
-      </w:r>
-      <w:r>
-        <w:rPr>
-          <w:lang w:val="en-US"/>
-        </w:rPr>
-        <w:t xml:space="preserve"> </w:t>
-      </w:r>
-      <w:r>
-        <w:rPr>
-          <w:rFonts w:cstheme="minorHAnsi"/>
-          <w:lang w:val="en-US"/>
-        </w:rPr>
-        <w:t>With the Otsu method the Threshold Value is automatically determined</w:t>
-      </w:r>
-      <w:r>
-        <w:rPr>
-          <w:rFonts w:cstheme="minorHAnsi"/>
-          <w:lang w:val="en-US"/>
-        </w:rPr>
-        <w:t>.</w:t>
-      </w:r>
-      <w:r>
-        <w:rPr>
-          <w:rFonts w:cstheme="minorHAnsi"/>
-          <w:lang w:val="en-US"/>
-        </w:rPr>
-        <w:t xml:space="preserve"> But may not </w:t>
-      </w:r>
-      <w:r>
-        <w:rPr>
-          <w:rFonts w:cstheme="minorHAnsi"/>
-          <w:lang w:val="en-US"/>
-        </w:rPr>
-        <w:t>deliver the desired result because of noise or similar.</w:t>
-      </w:r>
-      <w:r>
-        <w:rPr>
-          <w:rFonts w:cstheme="minorHAnsi"/>
-          <w:lang w:val="en-US"/>
-        </w:rPr>
-        <w:t xml:space="preserve"> W</w:t>
-      </w:r>
-      <w:r>
-        <w:rPr>
-          <w:rFonts w:cstheme="minorHAnsi"/>
-          <w:lang w:val="en-US"/>
-        </w:rPr>
-        <w:t>ith enough playing around the normal threshold method can get</w:t>
-      </w:r>
-      <w:r>
-        <w:rPr>
-          <w:rFonts w:cstheme="minorHAnsi"/>
-          <w:lang w:val="en-US"/>
-        </w:rPr>
-        <w:t xml:space="preserve"> you</w:t>
-      </w:r>
-      <w:r>
-        <w:rPr>
-          <w:rFonts w:cstheme="minorHAnsi"/>
-          <w:lang w:val="en-US"/>
-        </w:rPr>
-        <w:t xml:space="preserve"> a similar result</w:t>
-      </w:r>
-      <w:r>
-        <w:rPr>
-          <w:rFonts w:cstheme="minorHAnsi"/>
-          <w:lang w:val="en-US"/>
-        </w:rPr>
-        <w:t>.</w:t>
-      </w:r>
-    </w:p>
-    <w:p>
-      <w:pPr>
-        <w:pStyle w:val="Listenabsatz"/>
-        <w:numPr>
-          <w:ilvl w:val="0"/>
-          <w:numId w:val="3"/>
-        </w:numPr>
-        <w:rPr>
-          <w:rFonts w:cstheme="minorHAnsi"/>
-          <w:lang w:val="en-US"/>
-        </w:rPr>
-      </w:pPr>
-      <w:r>
-        <w:rPr>
-          <w:rFonts w:cstheme="minorHAnsi"/>
-          <w:lang w:val="en-US"/>
-        </w:rPr>
-        <w:t>Q:</w:t>
-      </w:r>
-      <w:r>
-        <w:rPr>
-          <w:rStyle w:val="berschrift1Zchn"/>
-          <w:lang w:val="en-US"/>
-        </w:rPr>
-        <w:t xml:space="preserve"> </w:t>
-      </w:r>
-      <w:r>
-        <w:rPr>
-          <w:rStyle w:val="fontstyle01"/>
-          <w:lang w:val="en-US"/>
-        </w:rPr>
-        <w:t>What could be improved about the output?</w:t>
-      </w:r>
-    </w:p>
-    <w:p>
-      <w:pPr>
-        <w:pStyle w:val="Listenabsatz"/>
-        <w:numPr>
-          <w:ilvl w:val="1"/>
-          <w:numId w:val="3"/>
-        </w:numPr>
-        <w:rPr>
-          <w:rFonts w:cstheme="minorHAnsi"/>
-          <w:lang w:val="en-US"/>
-        </w:rPr>
-      </w:pPr>
-      <w:r>
-        <w:rPr>
-          <w:rFonts w:cstheme="minorHAnsi"/>
-          <w:lang w:val="en-US"/>
-        </w:rPr>
-        <w:t xml:space="preserve">Preprocessing: Prior image preprocessing (e.g., noise reduction, image enhancement) might </w:t>
-      </w:r>
-      <w:r>
-        <w:rPr>
-          <w:rFonts w:cstheme="minorHAnsi"/>
-          <w:lang w:val="en-US"/>
-        </w:rPr>
-        <w:t>i</w:t>
-      </w:r>
-      <w:r>
-        <w:rPr>
-          <w:rFonts w:cstheme="minorHAnsi"/>
-          <w:lang w:val="en-US"/>
-        </w:rPr>
-        <w:t>mprove the performance of Otsu's method by ensuring a clearer separation between foreground and background.</w:t>
-      </w:r>
-    </w:p>
-    <w:p>
-      <w:pPr>
-        <w:rPr>
-          <w:rFonts w:cstheme="minorHAnsi"/>
-          <w:lang w:val="en-US"/>
-        </w:rPr>
-      </w:pPr>
-    </w:p>
-    <w:p>
-      <w:pPr>
-        <w:pStyle w:val="berschrift2"/>
-        <w:rPr>
-          <w:rFonts w:asciiTheme="minorHAnsi" w:hAnsiTheme="minorHAnsi" w:cstheme="minorHAnsi"/>
-          <w:lang w:val="en-US"/>
-        </w:rPr>
-      </w:pPr>
-      <w:r>
-        <w:rPr>
-          <w:rFonts w:asciiTheme="minorHAnsi" w:hAnsiTheme="minorHAnsi" w:cstheme="minorHAnsi"/>
-          <w:lang w:val="en-US"/>
-        </w:rPr>
-        <w:t>BONUS</w:t>
-      </w:r>
-      <w:r>
-        <w:rPr>
-          <w:rFonts w:asciiTheme="minorHAnsi" w:hAnsiTheme="minorHAnsi" w:cstheme="minorHAnsi"/>
-          <w:lang w:val="en-US"/>
-        </w:rPr>
-        <w:t>:</w:t>
-      </w:r>
-    </w:p>
-    <w:p>
-      <w:pPr>
-        <w:pStyle w:val="Listenabsatz"/>
-        <w:numPr>
-          <w:ilvl w:val="0"/>
-          <w:numId w:val="4"/>
-        </w:numPr>
-        <w:rPr>
-          <w:rFonts w:cstheme="minorHAnsi"/>
-          <w:lang w:val="en-US"/>
-        </w:rPr>
-      </w:pPr>
-      <w:r>
-        <w:rPr>
-          <w:rFonts w:cstheme="minorHAnsi"/>
-          <w:lang w:val="en-US"/>
-        </w:rPr>
-        <w:t>See Python Script</w:t>
-      </w:r>
-    </w:p>
-    <w:p>
-      <w:pPr>
-        <w:rPr>
-          <w:lang w:val="en-US"/>
-        </w:rPr>
-      </w:pPr>
+        <w:rPr>
+          <w:lang w:val="en-US"/>
+        </w:rPr>
+      </w:pPr>
+      <w:r>
+        <w:rPr>
+          <w:lang w:val="en-US"/>
+        </w:rPr>
+        <w:t>Note the comments in the code and the code itself for further clarification.</w:t>
+      </w:r>
     </w:p>
     <w:p>
       <w:pPr>
@@ -1729,6 +1389,25 @@
       <w:szCs w:val="24"/>
     </w:rPr>
   </w:style>
+  <w:style w:type="paragraph" w:styleId="StandardWeb">
+    <w:name w:val="Normal (Web)"/>
+    <w:basedOn w:val="Standard"/>
+    <w:uiPriority w:val="99"/>
+    <w:semiHidden/>
+    <w:unhideWhenUsed/>
+    <w:rsid w:val="003C6EEF"/>
+    <w:pPr>
+      <w:spacing w:before="100" w:beforeAutospacing="1" w:after="100" w:afterAutospacing="1" w:line="240" w:lineRule="auto"/>
+    </w:pPr>
+    <w:rPr>
+      <w:rFonts w:ascii="Times New Roman" w:eastAsia="Times New Roman" w:hAnsi="Times New Roman" w:cs="Times New Roman"/>
+      <w:kern w:val="0"/>
+      <w:sz w:val="24"/>
+      <w:szCs w:val="24"/>
+      <w:lang w:eastAsia="de-DE"/>
+      <w14:ligatures w14:val="none"/>
+    </w:rPr>
+  </w:style>
 </w:styles>
 </file>
 

</xml_diff>

<commit_message>
submitting hw1 as i consider it done
</commit_message>
<xml_diff>
--- a/HW1/hw1_solution.docx
+++ b/HW1/hw1_solution.docx
@@ -82,7 +82,75 @@
         <w:rPr>
           <w:lang w:val="en-US"/>
         </w:rPr>
-        <w:t>In the initial step, we converted the values of the raw image, originally represented as 16-bit integers, into floats ranging from 0 to 1. This involved saving the array as floats and then normalizing it using the formula (2^16)-1.</w:t>
+        <w:t xml:space="preserve">In the initial step, we converted the values of the raw image, originally represented as 16-bit </w:t>
+      </w:r>
+      <w:r>
+        <w:rPr>
+          <w:lang w:val="en-US"/>
+        </w:rPr>
+        <w:t xml:space="preserve">unsigned </w:t>
+      </w:r>
+      <w:r>
+        <w:rPr>
+          <w:lang w:val="en-US"/>
+        </w:rPr>
+        <w:t>integer</w:t>
+      </w:r>
+      <w:r>
+        <w:rPr>
+          <w:lang w:val="en-US"/>
+        </w:rPr>
+        <w:t xml:space="preserve"> array of pixel</w:t>
+      </w:r>
+      <w:r>
+        <w:rPr>
+          <w:lang w:val="en-US"/>
+        </w:rPr>
+        <w:t xml:space="preserve"> arranged in the </w:t>
+      </w:r>
+      <w:proofErr w:type="spellStart"/>
+      <w:r>
+        <w:rPr>
+          <w:lang w:val="en-US"/>
+        </w:rPr>
+        <w:t>bayer</w:t>
+      </w:r>
+      <w:proofErr w:type="spellEnd"/>
+      <w:r>
+        <w:rPr>
+          <w:lang w:val="en-US"/>
+        </w:rPr>
+        <w:t xml:space="preserve"> pattern</w:t>
+      </w:r>
+      <w:r>
+        <w:rPr>
+          <w:lang w:val="en-US"/>
+        </w:rPr>
+        <w:t xml:space="preserve">, into floats ranging from 0 to 1. This involved saving the array as floats and then normalizing it </w:t>
+      </w:r>
+      <w:r>
+        <w:rPr>
+          <w:lang w:val="en-US"/>
+        </w:rPr>
+        <w:t>by dividing it with</w:t>
+      </w:r>
+      <w:r>
+        <w:rPr>
+          <w:lang w:val="en-US"/>
+        </w:rPr>
+        <w:t xml:space="preserve"> (2^16)-1.</w:t>
+      </w:r>
+      <w:r>
+        <w:rPr>
+          <w:lang w:val="en-US"/>
+        </w:rPr>
+        <w:t xml:space="preserve"> (max</w:t>
+      </w:r>
+      <w:r>
+        <w:rPr>
+          <w:lang w:val="en-US"/>
+        </w:rPr>
+        <w:t>. positive value of uint16)</w:t>
       </w:r>
     </w:p>
     <w:p>
@@ -95,7 +163,39 @@
         <w:rPr>
           <w:lang w:val="en-US"/>
         </w:rPr>
-        <w:t>Following that, the array was padded using the numpy pad method to facilitate computation of edge values for each channel.</w:t>
+        <w:t xml:space="preserve">Following that, the array was padded using the </w:t>
+      </w:r>
+      <w:proofErr w:type="spellStart"/>
+      <w:r>
+        <w:rPr>
+          <w:lang w:val="en-US"/>
+        </w:rPr>
+        <w:t>numpy</w:t>
+      </w:r>
+      <w:proofErr w:type="spellEnd"/>
+      <w:r>
+        <w:rPr>
+          <w:lang w:val="en-US"/>
+        </w:rPr>
+        <w:t xml:space="preserve"> pad method to </w:t>
+      </w:r>
+      <w:r>
+        <w:rPr>
+          <w:lang w:val="en-US"/>
+        </w:rPr>
+        <w:t xml:space="preserve">later </w:t>
+      </w:r>
+      <w:r>
+        <w:rPr>
+          <w:lang w:val="en-US"/>
+        </w:rPr>
+        <w:t xml:space="preserve">be able to compute the edge values of </w:t>
+      </w:r>
+      <w:r>
+        <w:rPr>
+          <w:lang w:val="en-US"/>
+        </w:rPr>
+        <w:t>each channel.</w:t>
       </w:r>
     </w:p>
     <w:p>
@@ -108,7 +208,21 @@
         <w:rPr>
           <w:lang w:val="en-US"/>
         </w:rPr>
-        <w:t xml:space="preserve">Moving on to step two, we demosaiced the mosaiced image. Starting with the green channel, we initially made a copy of the still mosaiced image. Then, we iterated through the rows and columns, considering every second pixel in a step 2 manner. We had to differentiate between even and odd rows, but the main task was to calculate the missing values </w:t>
+        <w:t xml:space="preserve">Moving on to step two, we </w:t>
+      </w:r>
+      <w:proofErr w:type="spellStart"/>
+      <w:r>
+        <w:rPr>
+          <w:lang w:val="en-US"/>
+        </w:rPr>
+        <w:t>demosaiced</w:t>
+      </w:r>
+      <w:proofErr w:type="spellEnd"/>
+      <w:r>
+        <w:rPr>
+          <w:lang w:val="en-US"/>
+        </w:rPr>
+        <w:t xml:space="preserve"> the mosaiced image. Starting with the green channel, we initially made a copy of the still mosaiced image. Then, we iterated through the rows and columns, considering every second pixel in a step 2 manner. We had to differentiate between even and odd rows, but the main task was to calculate the missing values </w:t>
       </w:r>
       <w:r>
         <w:rPr>
@@ -144,7 +258,19 @@
         <w:rPr>
           <w:lang w:val="en-US"/>
         </w:rPr>
-        <w:t>ounding pixel)</w:t>
+        <w:t>ounding pixel</w:t>
+      </w:r>
+      <w:r>
+        <w:rPr>
+          <w:lang w:val="en-US"/>
+        </w:rPr>
+        <w:t>s</w:t>
+      </w:r>
+      <w:r>
+        <w:rPr>
+          <w:lang w:val="en-US"/>
+        </w:rPr>
+        <w:t>)</w:t>
       </w:r>
       <w:r>
         <w:rPr>
@@ -188,19 +314,7 @@
         <w:rPr>
           <w:lang w:val="en-US"/>
         </w:rPr>
-        <w:t xml:space="preserve">r operations were performed for the blue channel, but with an offset of one row and column. The first function was considered complete after returning the image as a 3-D </w:t>
-      </w:r>
-      <w:r>
-        <w:rPr>
-          <w:lang w:val="en-US"/>
-        </w:rPr>
-        <w:t>image</w:t>
-      </w:r>
-      <w:r>
-        <w:rPr>
-          <w:lang w:val="en-US"/>
-        </w:rPr>
-        <w:t xml:space="preserve"> using the numpy dstack method.</w:t>
+        <w:t xml:space="preserve">r operations were performed for the blue channel, but with an offset of one row and column. </w:t>
       </w:r>
     </w:p>
     <w:p>
@@ -213,67 +327,27 @@
         <w:rPr>
           <w:lang w:val="en-US"/>
         </w:rPr>
-        <w:t xml:space="preserve">In the subsequent step, we applied </w:t>
-      </w:r>
-      <w:r>
-        <w:rPr>
-          <w:lang w:val="en-US"/>
-        </w:rPr>
-        <w:t>white</w:t>
-      </w:r>
-      <w:r>
-        <w:rPr>
-          <w:lang w:val="en-US"/>
-        </w:rPr>
-        <w:t xml:space="preserve"> balancing. Initially, we split the provided 3-D image into its three channels. We then multiplied each channel by 0.5 divided by the mean of the channel. This operation </w:t>
-      </w:r>
-      <w:r>
-        <w:rPr>
-          <w:lang w:val="en-US"/>
-        </w:rPr>
-        <w:t xml:space="preserve">ist just a rearrangement of </w:t>
-      </w:r>
-      <w:r>
-        <w:rPr>
-          <w:lang w:val="en-US"/>
-        </w:rPr>
-        <w:t>the given formula, ensuring that each channel's mean became 0.5.</w:t>
-      </w:r>
-      <w:r>
-        <w:rPr>
-          <w:lang w:val="en-US"/>
-        </w:rPr>
-        <w:t xml:space="preserve"> </w:t>
-      </w:r>
-      <w:r>
-        <w:rPr>
-          <w:lang w:val="en-US"/>
-        </w:rPr>
-        <w:t>Suppose the sc</w:t>
-      </w:r>
-      <w:r>
-        <w:rPr>
-          <w:lang w:val="en-US"/>
-        </w:rPr>
-        <w:t>a</w:t>
-      </w:r>
-      <w:r>
-        <w:rPr>
-          <w:lang w:val="en-US"/>
-        </w:rPr>
-        <w:t>l</w:t>
-      </w:r>
-      <w:r>
-        <w:rPr>
-          <w:lang w:val="en-US"/>
-        </w:rPr>
-        <w:t>ar</w:t>
-      </w:r>
-      <w:r>
-        <w:rPr>
-          <w:lang w:val="en-US"/>
-        </w:rPr>
-        <w:t xml:space="preserve"> is denoted as y; then, y * mean(channel) = 0.5. Therefore, y = 0.5/mean(channel). After applying this adjustment to each channel, we once again returned the image as a 3-D Array using the numpy dstack method.</w:t>
+        <w:t xml:space="preserve">After each channel was computed we had to cut off the </w:t>
+      </w:r>
+      <w:r>
+        <w:rPr>
+          <w:lang w:val="en-US"/>
+        </w:rPr>
+        <w:t xml:space="preserve">padded edges we added before, so the channels had the same </w:t>
+      </w:r>
+      <w:proofErr w:type="spellStart"/>
+      <w:r>
+        <w:rPr>
+          <w:lang w:val="en-US"/>
+        </w:rPr>
+        <w:t>WxH</w:t>
+      </w:r>
+      <w:proofErr w:type="spellEnd"/>
+      <w:r>
+        <w:rPr>
+          <w:lang w:val="en-US"/>
+        </w:rPr>
+        <w:t xml:space="preserve"> as the input image.</w:t>
       </w:r>
     </w:p>
     <w:p>
@@ -286,13 +360,47 @@
         <w:rPr>
           <w:lang w:val="en-US"/>
         </w:rPr>
-        <w:t xml:space="preserve">In Step 4 we are simply applying the gamma curve using the np.power()-function </w:t>
-      </w:r>
-      <w:r>
-        <w:rPr>
-          <w:lang w:val="en-US"/>
-        </w:rPr>
-        <w:t xml:space="preserve">on the image (it applies the power to each pixel in the image array). </w:t>
+        <w:t xml:space="preserve">The first function was considered complete after returning the image as a 3-D </w:t>
+      </w:r>
+      <w:r>
+        <w:rPr>
+          <w:lang w:val="en-US"/>
+        </w:rPr>
+        <w:t>image</w:t>
+      </w:r>
+      <w:r>
+        <w:rPr>
+          <w:lang w:val="en-US"/>
+        </w:rPr>
+        <w:t xml:space="preserve"> using the </w:t>
+      </w:r>
+      <w:proofErr w:type="spellStart"/>
+      <w:r>
+        <w:rPr>
+          <w:lang w:val="en-US"/>
+        </w:rPr>
+        <w:t>numpy</w:t>
+      </w:r>
+      <w:proofErr w:type="spellEnd"/>
+      <w:r>
+        <w:rPr>
+          <w:lang w:val="en-US"/>
+        </w:rPr>
+        <w:t xml:space="preserve"> </w:t>
+      </w:r>
+      <w:proofErr w:type="spellStart"/>
+      <w:r>
+        <w:rPr>
+          <w:lang w:val="en-US"/>
+        </w:rPr>
+        <w:t>dstack</w:t>
+      </w:r>
+      <w:proofErr w:type="spellEnd"/>
+      <w:r>
+        <w:rPr>
+          <w:lang w:val="en-US"/>
+        </w:rPr>
+        <w:t xml:space="preserve"> method.</w:t>
       </w:r>
     </w:p>
     <w:p>
@@ -305,73 +413,103 @@
         <w:rPr>
           <w:lang w:val="en-US"/>
         </w:rPr>
-        <w:t xml:space="preserve">In </w:t>
-      </w:r>
-      <w:r>
-        <w:rPr>
-          <w:lang w:val="en-US"/>
-        </w:rPr>
-        <w:t>S</w:t>
-      </w:r>
-      <w:r>
-        <w:rPr>
-          <w:lang w:val="en-US"/>
-        </w:rPr>
-        <w:t>tep 5 we finally are</w:t>
-      </w:r>
-      <w:r>
-        <w:rPr>
-          <w:lang w:val="en-US"/>
-        </w:rPr>
-        <w:t xml:space="preserve"> clipping </w:t>
-      </w:r>
-      <w:r>
-        <w:rPr>
-          <w:lang w:val="en-US"/>
-        </w:rPr>
-        <w:t>the image</w:t>
-      </w:r>
-      <w:r>
-        <w:rPr>
-          <w:lang w:val="en-US"/>
-        </w:rPr>
-        <w:t>, scal</w:t>
-      </w:r>
-      <w:r>
-        <w:rPr>
-          <w:lang w:val="en-US"/>
-        </w:rPr>
-        <w:t>e</w:t>
-      </w:r>
-      <w:r>
-        <w:rPr>
-          <w:lang w:val="en-US"/>
-        </w:rPr>
-        <w:t xml:space="preserve"> it with 255, and </w:t>
-      </w:r>
-      <w:r>
-        <w:rPr>
-          <w:lang w:val="en-US"/>
-        </w:rPr>
-        <w:t>save</w:t>
-      </w:r>
-      <w:r>
-        <w:rPr>
-          <w:lang w:val="en-US"/>
-        </w:rPr>
-        <w:t xml:space="preserve"> it as a unit8 forma</w:t>
-      </w:r>
-      <w:r>
-        <w:rPr>
-          <w:lang w:val="en-US"/>
-        </w:rPr>
-        <w:t>t</w:t>
-      </w:r>
-      <w:r>
-        <w:rPr>
-          <w:lang w:val="en-US"/>
-        </w:rPr>
-        <w:t xml:space="preserve"> and return it.</w:t>
+        <w:t xml:space="preserve">In the subsequent step, we applied </w:t>
+      </w:r>
+      <w:r>
+        <w:rPr>
+          <w:lang w:val="en-US"/>
+        </w:rPr>
+        <w:t>white</w:t>
+      </w:r>
+      <w:r>
+        <w:rPr>
+          <w:lang w:val="en-US"/>
+        </w:rPr>
+        <w:t xml:space="preserve"> balancing. Initially, we split the provided 3-D image into its three channels. We then multiplied each channel by 0.5 divided by the mean of the channel. This operation </w:t>
+      </w:r>
+      <w:proofErr w:type="spellStart"/>
+      <w:r>
+        <w:rPr>
+          <w:lang w:val="en-US"/>
+        </w:rPr>
+        <w:t>ist</w:t>
+      </w:r>
+      <w:proofErr w:type="spellEnd"/>
+      <w:r>
+        <w:rPr>
+          <w:lang w:val="en-US"/>
+        </w:rPr>
+        <w:t xml:space="preserve"> just a rearrangement of </w:t>
+      </w:r>
+      <w:r>
+        <w:rPr>
+          <w:lang w:val="en-US"/>
+        </w:rPr>
+        <w:t>the given formula, ensuring that each channel's mean became 0.5.</w:t>
+      </w:r>
+      <w:r>
+        <w:rPr>
+          <w:lang w:val="en-US"/>
+        </w:rPr>
+        <w:t xml:space="preserve"> </w:t>
+      </w:r>
+      <w:r>
+        <w:rPr>
+          <w:lang w:val="en-US"/>
+        </w:rPr>
+        <w:t>Suppose the sc</w:t>
+      </w:r>
+      <w:r>
+        <w:rPr>
+          <w:lang w:val="en-US"/>
+        </w:rPr>
+        <w:t>a</w:t>
+      </w:r>
+      <w:r>
+        <w:rPr>
+          <w:lang w:val="en-US"/>
+        </w:rPr>
+        <w:t>l</w:t>
+      </w:r>
+      <w:r>
+        <w:rPr>
+          <w:lang w:val="en-US"/>
+        </w:rPr>
+        <w:t>ar</w:t>
+      </w:r>
+      <w:r>
+        <w:rPr>
+          <w:lang w:val="en-US"/>
+        </w:rPr>
+        <w:t xml:space="preserve"> is denoted as y; then, y * mean(channel) = 0.5. Therefore, y = 0.5/mean(channel). After applying this adjustment to each channel, we once again returned the image as a 3-D Array using the </w:t>
+      </w:r>
+      <w:proofErr w:type="spellStart"/>
+      <w:r>
+        <w:rPr>
+          <w:lang w:val="en-US"/>
+        </w:rPr>
+        <w:t>numpy</w:t>
+      </w:r>
+      <w:proofErr w:type="spellEnd"/>
+      <w:r>
+        <w:rPr>
+          <w:lang w:val="en-US"/>
+        </w:rPr>
+        <w:t xml:space="preserve"> </w:t>
+      </w:r>
+      <w:proofErr w:type="spellStart"/>
+      <w:r>
+        <w:rPr>
+          <w:lang w:val="en-US"/>
+        </w:rPr>
+        <w:t>dstack</w:t>
+      </w:r>
+      <w:proofErr w:type="spellEnd"/>
+      <w:r>
+        <w:rPr>
+          <w:lang w:val="en-US"/>
+        </w:rPr>
+        <w:t xml:space="preserve"> method.</w:t>
       </w:r>
     </w:p>
     <w:p>
@@ -384,7 +522,29 @@
         <w:rPr>
           <w:lang w:val="en-US"/>
         </w:rPr>
-        <w:t>Saving the image was straightforward, using the imageio.imwrite() function, much like in HW0.</w:t>
+        <w:t xml:space="preserve">In Step 4 we are simply applying the gamma curve using the </w:t>
+      </w:r>
+      <w:proofErr w:type="spellStart"/>
+      <w:proofErr w:type="gramStart"/>
+      <w:r>
+        <w:rPr>
+          <w:lang w:val="en-US"/>
+        </w:rPr>
+        <w:t>np.power</w:t>
+      </w:r>
+      <w:proofErr w:type="spellEnd"/>
+      <w:proofErr w:type="gramEnd"/>
+      <w:r>
+        <w:rPr>
+          <w:lang w:val="en-US"/>
+        </w:rPr>
+        <w:t xml:space="preserve">()-function </w:t>
+      </w:r>
+      <w:r>
+        <w:rPr>
+          <w:lang w:val="en-US"/>
+        </w:rPr>
+        <w:t xml:space="preserve">on the image (it applies the power to each pixel in the image array). </w:t>
       </w:r>
     </w:p>
     <w:p>
@@ -393,6 +553,84 @@
           <w:lang w:val="en-US"/>
         </w:rPr>
       </w:pPr>
+      <w:r>
+        <w:rPr>
+          <w:lang w:val="en-US"/>
+        </w:rPr>
+        <w:t xml:space="preserve">In </w:t>
+      </w:r>
+      <w:r>
+        <w:rPr>
+          <w:lang w:val="en-US"/>
+        </w:rPr>
+        <w:t>S</w:t>
+      </w:r>
+      <w:r>
+        <w:rPr>
+          <w:lang w:val="en-US"/>
+        </w:rPr>
+        <w:t>tep 5 we finally are</w:t>
+      </w:r>
+      <w:r>
+        <w:rPr>
+          <w:lang w:val="en-US"/>
+        </w:rPr>
+        <w:t xml:space="preserve"> clipping </w:t>
+      </w:r>
+      <w:r>
+        <w:rPr>
+          <w:lang w:val="en-US"/>
+        </w:rPr>
+        <w:t>the image</w:t>
+      </w:r>
+      <w:r>
+        <w:rPr>
+          <w:lang w:val="en-US"/>
+        </w:rPr>
+        <w:t xml:space="preserve"> (in range 0 to 1)</w:t>
+      </w:r>
+      <w:r>
+        <w:rPr>
+          <w:lang w:val="en-US"/>
+        </w:rPr>
+        <w:t>, scal</w:t>
+      </w:r>
+      <w:r>
+        <w:rPr>
+          <w:lang w:val="en-US"/>
+        </w:rPr>
+        <w:t>e</w:t>
+      </w:r>
+      <w:r>
+        <w:rPr>
+          <w:lang w:val="en-US"/>
+        </w:rPr>
+        <w:t xml:space="preserve"> it with 255, and </w:t>
+      </w:r>
+      <w:r>
+        <w:rPr>
+          <w:lang w:val="en-US"/>
+        </w:rPr>
+        <w:t>save</w:t>
+      </w:r>
+      <w:r>
+        <w:rPr>
+          <w:lang w:val="en-US"/>
+        </w:rPr>
+        <w:t xml:space="preserve"> it as a unit8 forma</w:t>
+      </w:r>
+      <w:r>
+        <w:rPr>
+          <w:lang w:val="en-US"/>
+        </w:rPr>
+        <w:t>t</w:t>
+      </w:r>
+      <w:r>
+        <w:rPr>
+          <w:lang w:val="en-US"/>
+        </w:rPr>
+        <w:t xml:space="preserve"> and return it.</w:t>
+      </w:r>
     </w:p>
     <w:p>
       <w:pPr>
@@ -404,7 +642,23 @@
         <w:rPr>
           <w:lang w:val="en-US"/>
         </w:rPr>
-        <w:t>Note the comments in the code and the code itself for further clarification.</w:t>
+        <w:t xml:space="preserve">Saving the image was straightforward, using the </w:t>
+      </w:r>
+      <w:proofErr w:type="spellStart"/>
+      <w:proofErr w:type="gramStart"/>
+      <w:r>
+        <w:rPr>
+          <w:lang w:val="en-US"/>
+        </w:rPr>
+        <w:t>imageio.imwrite</w:t>
+      </w:r>
+      <w:proofErr w:type="spellEnd"/>
+      <w:proofErr w:type="gramEnd"/>
+      <w:r>
+        <w:rPr>
+          <w:lang w:val="en-US"/>
+        </w:rPr>
+        <w:t>() function, much like in HW0.</w:t>
       </w:r>
     </w:p>
     <w:p>
@@ -413,6 +667,19 @@
           <w:lang w:val="en-US"/>
         </w:rPr>
       </w:pPr>
+    </w:p>
+    <w:p>
+      <w:pPr>
+        <w:rPr>
+          <w:lang w:val="en-US"/>
+        </w:rPr>
+      </w:pPr>
+      <w:r>
+        <w:rPr>
+          <w:lang w:val="en-US"/>
+        </w:rPr>
+        <w:t>Note the comments in the code and the code itself for further clarification.</w:t>
+      </w:r>
     </w:p>
     <w:sectPr>
       <w:pgSz w:w="11906" w:h="16838"/>

</xml_diff>